<commit_message>
TODO: Verwijzingen toevoegen APA vermelding toevoegen nog paar kopjes uitwerken :$
	Verwijzingen maken naar andere uitleg, locatie bepaald worden.
-	Tijd in uren/zoiets.
-	Bulletpoints
	Stappen voor project naar goed einde te leiden.
-	""
-	citaat verwijderen :) APA tekst toevoegen
-	Verbeteren RUP/SCRUM
-	RUP vs SCRUM lijkt 2x zelfde argument.
-	4.2 - Zin 1 anders formulieren.
-	4.2 - raar eind.
-	4.2.1 - laatste zin is raar :o
-	4.3 ""
-	4.3 En wanner -> Wanneer
-	4.4 Cosmetisch met C
-	4.4 Laatste zin over vierkantjes is stom.
-	4.5 "Word"
-	4.5 Beide documenten in word
-	4.5 Geen WIKI
-	4.5 ` ergens midden in tekst
-	4.5 "gebackupt" zin verbouwen.
-	4.6 "normale"
-	4.6 Tak van sport
-	4.6? Vantevoren
-	4.7 PROJECTsAFSPRAKEN
-	4.7 Inleidingen
-	4.7 bulletpoints
-	4.7 week vantevoren is lang
-	4.7 te-laat te laat telaat
-	4.7 van tevoren
-	4.7 Uur pauze
	4.7 uren middag enzo
</commit_message>
<xml_diff>
--- a/documents/Onderzoeksplan/H3&H4_Onderzoeksopzet-GlobaleProjectaanpak.docx
+++ b/documents/Onderzoeksplan/H3&H4_Onderzoeksopzet-GlobaleProjectaanpak.docx
@@ -3,6 +3,21 @@
 <w:document xmlns:wpc="http://schemas.microsoft.com/office/word/2010/wordprocessingCanvas" xmlns:mc="http://schemas.openxmlformats.org/markup-compatibility/2006" xmlns:o="urn:schemas-microsoft-com:office:office" xmlns:r="http://schemas.openxmlformats.org/officeDocument/2006/relationships" xmlns:m="http://schemas.openxmlformats.org/officeDocument/2006/math" xmlns:v="urn:schemas-microsoft-com:vml" xmlns:wp14="http://schemas.microsoft.com/office/word/2010/wordprocessingDrawing" xmlns:wp="http://schemas.openxmlformats.org/drawingml/2006/wordprocessingDrawing" xmlns:w10="urn:schemas-microsoft-com:office:word" xmlns:w="http://schemas.openxmlformats.org/wordprocessingml/2006/main" xmlns:w14="http://schemas.microsoft.com/office/word/2010/wordml" xmlns:wpg="http://schemas.microsoft.com/office/word/2010/wordprocessingGroup" xmlns:wpi="http://schemas.microsoft.com/office/word/2010/wordprocessingInk" xmlns:wne="http://schemas.microsoft.com/office/word/2006/wordml" xmlns:wps="http://schemas.microsoft.com/office/word/2010/wordprocessingShape" mc:Ignorable="w14 wp14">
   <w:body>
     <w:p>
+      <w:r>
+        <w:t>TODO APA verwerking bron van citaat</w:t>
+      </w:r>
+    </w:p>
+    <w:p>
+      <w:r>
+        <w:t>TODO KOPPELING 3.3 tijd (einde) naar 4.7 Tijden/datums</w:t>
+      </w:r>
+    </w:p>
+    <w:p>
+      <w:r>
+        <w:t>TODO locatie vinden om rest van het project in te werken.</w:t>
+      </w:r>
+    </w:p>
+    <w:p>
       <w:pPr>
         <w:pStyle w:val="Kop1"/>
       </w:pPr>
@@ -27,13 +42,8 @@
       </w:r>
     </w:p>
     <w:p>
-      <w:proofErr w:type="spellStart"/>
-      <w:r>
-        <w:t>todo</w:t>
-      </w:r>
-      <w:proofErr w:type="spellEnd"/>
-      <w:r>
-        <w:t xml:space="preserve">: uitwerken zoals op: </w:t>
+      <w:r>
+        <w:t xml:space="preserve">todo: uitwerken zoals op: </w:t>
       </w:r>
       <w:hyperlink r:id="rId6">
         <w:r>
@@ -50,8 +60,6 @@
         </w:rPr>
         <w:t xml:space="preserve"> </w:t>
       </w:r>
-      <w:bookmarkStart w:id="0" w:name="_GoBack"/>
-      <w:bookmarkEnd w:id="0"/>
     </w:p>
     <w:p>
       <w:pPr>
@@ -68,15 +76,7 @@
     </w:p>
     <w:p>
       <w:r>
-        <w:t xml:space="preserve">Remco van Alen, Michiel </w:t>
-      </w:r>
-      <w:proofErr w:type="spellStart"/>
-      <w:r>
-        <w:t>Buevink</w:t>
-      </w:r>
-      <w:proofErr w:type="spellEnd"/>
-      <w:r>
-        <w:t>, Thomas Fransen, Bas van Summeren, Paul Verhoeven.</w:t>
+        <w:t>Remco van Alen, Michiel Buevink, Thomas Fransen, Bas van Summeren, Paul Verhoeven.</w:t>
       </w:r>
     </w:p>
     <w:p>
@@ -88,21 +88,8 @@
       </w:r>
     </w:p>
     <w:p>
-      <w:proofErr w:type="spellStart"/>
-      <w:r>
-        <w:t>Todo</w:t>
-      </w:r>
-      <w:proofErr w:type="spellEnd"/>
-      <w:r>
-        <w:t xml:space="preserve">: Nog in overleg (Zie issue #10 </w:t>
-      </w:r>
-      <w:proofErr w:type="spellStart"/>
-      <w:r>
-        <w:t>GitHub</w:t>
-      </w:r>
-      <w:proofErr w:type="spellEnd"/>
-      <w:r>
-        <w:t>)</w:t>
+      <w:r>
+        <w:t>Nog in overleg (Zie issue #10 GitHub)</w:t>
       </w:r>
     </w:p>
     <w:p>
@@ -121,7 +108,10 @@
     <w:p>
       <w:pPr>
         <w:pStyle w:val="Geenafstand"/>
-        <w:ind w:firstLine="576"/>
+        <w:numPr>
+          <w:ilvl w:val="0"/>
+          <w:numId w:val="9"/>
+        </w:numPr>
       </w:pPr>
       <w:r>
         <w:t>Maandag middag (na de les)</w:t>
@@ -130,7 +120,10 @@
     <w:p>
       <w:pPr>
         <w:pStyle w:val="Geenafstand"/>
-        <w:ind w:firstLine="576"/>
+        <w:numPr>
+          <w:ilvl w:val="0"/>
+          <w:numId w:val="9"/>
+        </w:numPr>
       </w:pPr>
       <w:r>
         <w:t>Dinsdag</w:t>
@@ -139,14 +132,35 @@
     <w:p>
       <w:pPr>
         <w:pStyle w:val="Geenafstand"/>
-        <w:ind w:firstLine="576"/>
-      </w:pPr>
-      <w:r>
-        <w:t>Donderdag ochtend</w:t>
-      </w:r>
-      <w:r>
-        <w:t xml:space="preserve"> (voor de les)</w:t>
-      </w:r>
+        <w:numPr>
+          <w:ilvl w:val="0"/>
+          <w:numId w:val="9"/>
+        </w:numPr>
+      </w:pPr>
+      <w:r>
+        <w:t>Donderdag ochtend (voor de les)</w:t>
+      </w:r>
+    </w:p>
+    <w:p>
+      <w:pPr>
+        <w:pStyle w:val="Geenafstand"/>
+      </w:pPr>
+      <w:r>
+        <w:t>Hierbij gelden de werktijden van 8:45 t/m 16:30.</w:t>
+      </w:r>
+    </w:p>
+    <w:p>
+      <w:pPr>
+        <w:pStyle w:val="Geenafstand"/>
+      </w:pPr>
+      <w:r>
+        <w:t>De uitgebreidere tijden staan in: TODO KOPPELING</w:t>
+      </w:r>
+    </w:p>
+    <w:p>
+      <w:pPr>
+        <w:pStyle w:val="Geenafstand"/>
+      </w:pPr>
     </w:p>
     <w:p>
       <w:pPr>
@@ -157,13 +171,8 @@
       </w:r>
     </w:p>
     <w:p>
-      <w:proofErr w:type="spellStart"/>
-      <w:r>
-        <w:t>todo</w:t>
-      </w:r>
-      <w:proofErr w:type="spellEnd"/>
-      <w:r>
-        <w:t xml:space="preserve">: Beschrijven van onderzoeksstrategie en methoden voor verzamelen en analyseren van gegevens. </w:t>
+      <w:r>
+        <w:t xml:space="preserve">todo: Beschrijven van onderzoeksstrategie en methoden voor verzamelen en analyseren van gegevens. </w:t>
       </w:r>
       <w:hyperlink r:id="rId7">
         <w:r>
@@ -223,19 +232,49 @@
       </w:r>
     </w:p>
     <w:p>
-      <w:r>
-        <w:t>De keuze is gemaakt om voor het project de methode RUP te gebruiken. Aangezien het nog niet compleet duidelijk is welke tussenproducten er zullen zijn. Bij een methode als waterval is het de bedoeling dat dit van tevoren vast staat. Een soort “Agile” methode zou hier een oplossing voor zijn.</w:t>
-      </w:r>
-      <w:r>
-        <w:t xml:space="preserve"> SCRUM is een erg “behendige” methode. Maar SCRUM is niet “end-date </w:t>
-      </w:r>
-      <w:proofErr w:type="spellStart"/>
-      <w:r>
-        <w:t>driven</w:t>
-      </w:r>
-      <w:proofErr w:type="spellEnd"/>
-      <w:r>
-        <w:t>” en dat maakt het moeilijk om een scherpe deadline te zetten. RUP heeft dit voordeel wel, maar hierbij levert men gedeeltelijk in op het feit dat de scope bij RUP vooraf vast staat. Uiteindelijk lijkt de extra controle/striktheid van RUP een beter voordeel dan het hebben van veel vrijheid zoals in SCRUM. Mochten er delen overbodig zijn of vervangen worden door andere producten, dan is dat natuurlijk geen probleem.</w:t>
+      <w:pPr>
+        <w:rPr>
+          <w:vertAlign w:val="superscript"/>
+        </w:rPr>
+      </w:pPr>
+      <w:r>
+        <w:t xml:space="preserve">De keuze is gemaakt om voor het project de methode RUP te gebruiken. Aangezien het nog niet compleet duidelijk is welke tussenproducten er zullen zijn. Bij een methode als waterval is het de bedoeling dat dit van tevoren vast staat. Een soort </w:t>
+      </w:r>
+      <w:r>
+        <w:t>Agile</w:t>
+      </w:r>
+      <w:r>
+        <w:t xml:space="preserve"> methode zou hier een oplossing voor zijn.</w:t>
+      </w:r>
+      <w:r>
+        <w:t xml:space="preserve"> SCRUM is een erg </w:t>
+      </w:r>
+      <w:r>
+        <w:t>flexibele</w:t>
+      </w:r>
+      <w:r>
+        <w:t xml:space="preserve"> methode. Maar SCRUM is niet end-date driven</w:t>
+      </w:r>
+      <w:r>
+        <w:t xml:space="preserve"> en dat maakt het moeilijk om een scherpe deadline te zetten. RUP heeft dit voordeel wel, maar hierbij levert men gedeeltelijk in op het feit dat de scope bij RUP vooraf vast staat. </w:t>
+      </w:r>
+      <w:r>
+        <w:t>De keuze is dus gemaakt om de structuur van RUP te kunnen gebruiken, het voordeel dat SCRUM wat flexibeler is, maak het in dit geval geen betere aanpak</w:t>
+      </w:r>
+      <w:r>
+        <w:t>. Mochten er delen</w:t>
+      </w:r>
+      <w:r>
+        <w:t xml:space="preserve"> (uit RUP)</w:t>
+      </w:r>
+      <w:r>
+        <w:t xml:space="preserve"> overbodig zijn of vervangen worden door andere producten, dan is dat natuurlijk geen probleem.</w:t>
+      </w:r>
+      <w:r>
+        <w:rPr>
+          <w:vertAlign w:val="superscript"/>
+        </w:rPr>
+        <w:t>[1]</w:t>
       </w:r>
     </w:p>
     <w:p/>
@@ -246,6 +285,20 @@
           <w:lang w:val="en-GB"/>
         </w:rPr>
       </w:pPr>
+      <w:r>
+        <w:rPr>
+          <w:rStyle w:val="Subtielebenadrukking"/>
+          <w:lang w:val="en-GB"/>
+        </w:rPr>
+        <w:t>[1]</w:t>
+      </w:r>
+      <w:r>
+        <w:rPr>
+          <w:rStyle w:val="Subtielebenadrukking"/>
+          <w:lang w:val="en-GB"/>
+        </w:rPr>
+        <w:t xml:space="preserve"> - </w:t>
+      </w:r>
       <w:r>
         <w:rPr>
           <w:rStyle w:val="Subtielebenadrukking"/>
@@ -305,53 +358,12 @@
           <w:lang w:val="en-GB"/>
         </w:rPr>
       </w:pPr>
-      <w:proofErr w:type="spellStart"/>
       <w:r>
         <w:rPr>
           <w:rStyle w:val="Subtielebenadrukking"/>
           <w:lang w:val="en-GB"/>
         </w:rPr>
-        <w:t>Remi</w:t>
-      </w:r>
-      <w:proofErr w:type="spellEnd"/>
-      <w:r>
-        <w:rPr>
-          <w:rStyle w:val="Subtielebenadrukking"/>
-          <w:lang w:val="en-GB"/>
-        </w:rPr>
-        <w:t xml:space="preserve">-Armand </w:t>
-      </w:r>
-      <w:proofErr w:type="spellStart"/>
-      <w:r>
-        <w:rPr>
-          <w:rStyle w:val="Subtielebenadrukking"/>
-          <w:lang w:val="en-GB"/>
-        </w:rPr>
-        <w:t>Collaris</w:t>
-      </w:r>
-      <w:proofErr w:type="spellEnd"/>
-      <w:r>
-        <w:rPr>
-          <w:rStyle w:val="Subtielebenadrukking"/>
-          <w:lang w:val="en-GB"/>
-        </w:rPr>
-        <w:t xml:space="preserve"> &amp; </w:t>
-      </w:r>
-      <w:proofErr w:type="spellStart"/>
-      <w:r>
-        <w:rPr>
-          <w:rStyle w:val="Subtielebenadrukking"/>
-          <w:lang w:val="en-GB"/>
-        </w:rPr>
-        <w:t>Eef</w:t>
-      </w:r>
-      <w:proofErr w:type="spellEnd"/>
-      <w:r>
-        <w:rPr>
-          <w:rStyle w:val="Subtielebenadrukking"/>
-          <w:lang w:val="en-GB"/>
-        </w:rPr>
-        <w:t xml:space="preserve"> Dekker (</w:t>
+        <w:t>Remi-Armand Collaris &amp; Eef Dekker (</w:t>
       </w:r>
       <w:r>
         <w:rPr>
@@ -378,13 +390,7 @@
     </w:p>
     <w:p>
       <w:r>
-        <w:t>Bij een project is het belangrijk dat alles in goede banen loopt en blijft lopen. Hiervoor zijn verschillende manieren van projectmanagement.</w:t>
-      </w:r>
-      <w:r>
-        <w:t xml:space="preserve"> Dit project betreft een kleine groep met </w:t>
-      </w:r>
-      <w:r>
-        <w:t xml:space="preserve">  </w:t>
+        <w:t>Bij een project is het belangrijk dat alles in goede banen blijft lopen. Hiervoor zijn verschillende manieren van projectmanagement.</w:t>
       </w:r>
     </w:p>
     <w:p>
@@ -397,10 +403,10 @@
     </w:p>
     <w:p>
       <w:r>
-        <w:t xml:space="preserve">Om ervoor te zorgen dat alle taken afgerond worden wordt er gebruik gemaakt van een ticket systeem. Door voor alle taken tickets aan te maken wordt het overzichtelijk wat er nog gedaan moet worden. Deze kunnen vervolgens onder verschillende mijlpunten, categorieën of hoofdtaken geplaatst worden. </w:t>
-      </w:r>
-      <w:r>
-        <w:t>Om te verzorgen dat de taken ook op tijd worden afgerond, zal er een einddatum aan gehangen worden.</w:t>
+        <w:t>Om ervoor te zorgen dat alle taken afgerond worden wordt er gebruik gemaakt van een ticket systeem. Door voor alle taken tickets aan te maken wordt het overzichtelijk wat er nog gedaan moet worden. Deze kunnen vervolgens onder verschillende mijlpunten, categorieën of hoofdtaken geplaatst worden.</w:t>
+      </w:r>
+      <w:r>
+        <w:t xml:space="preserve"> Aan de taken worden einddatums toegevoegd, zo worden deze ook optijd uitgevoerd.</w:t>
       </w:r>
     </w:p>
     <w:p>
@@ -413,7 +419,19 @@
     </w:p>
     <w:p>
       <w:r>
-        <w:t>Aan de hand van het ticketsysteem kan eenvoudig worden gezien of de planning (juist) wordt uitgevoerd. De tickets zijn persoonsgebonden en daardoor is het makkelijk te zien wanneer een persoon achter loopt op zijn planning.</w:t>
+        <w:t xml:space="preserve">Aan de hand van het ticketsysteem kan eenvoudig worden gezien of de planning (juist) wordt uitgevoerd. De tickets zijn persoonsgebonden </w:t>
+      </w:r>
+      <w:r>
+        <w:t xml:space="preserve">waardoor </w:t>
+      </w:r>
+      <w:r>
+        <w:t>het makkelijk</w:t>
+      </w:r>
+      <w:r>
+        <w:t xml:space="preserve"> is</w:t>
+      </w:r>
+      <w:r>
+        <w:t xml:space="preserve"> te zien wanneer een persoon achter loopt op zijn planning.</w:t>
       </w:r>
     </w:p>
     <w:p>
@@ -426,53 +444,34 @@
     </w:p>
     <w:p>
       <w:r>
-        <w:t xml:space="preserve">Tijdens het project zal gebruik worden gemaakt van een (privé) </w:t>
-      </w:r>
-      <w:proofErr w:type="spellStart"/>
-      <w:r>
-        <w:t>GitHub</w:t>
-      </w:r>
-      <w:proofErr w:type="spellEnd"/>
+        <w:t xml:space="preserve">Tijdens het project zal gebruik worden gemaakt van een (privé) GitHub repository. </w:t>
+      </w:r>
+      <w:r>
+        <w:t xml:space="preserve">Op deze repository staat de </w:t>
+      </w:r>
+      <w:r>
+        <w:t>werkelijke</w:t>
+      </w:r>
+      <w:r>
+        <w:t xml:space="preserve"> code. Wanneer men deze wil aanpassen, moet eerst een </w:t>
+      </w:r>
+      <w:r>
+        <w:t xml:space="preserve">kopie </w:t>
+      </w:r>
+      <w:r>
+        <w:t xml:space="preserve"> gedownload worden. </w:t>
+      </w:r>
+      <w:r>
+        <w:t>W</w:t>
+      </w:r>
+      <w:r>
+        <w:t>anneer men klaar is met bewerken kan deze terug naar de repository gestuurd worden. Eventuele</w:t>
+      </w:r>
       <w:r>
         <w:t xml:space="preserve"> </w:t>
       </w:r>
-      <w:proofErr w:type="spellStart"/>
-      <w:r>
-        <w:t>repository</w:t>
-      </w:r>
-      <w:proofErr w:type="spellEnd"/>
-      <w:r>
-        <w:t xml:space="preserve">. </w:t>
-      </w:r>
-      <w:r>
-        <w:t xml:space="preserve">Op deze </w:t>
-      </w:r>
-      <w:proofErr w:type="spellStart"/>
-      <w:r>
-        <w:t>repository</w:t>
-      </w:r>
-      <w:proofErr w:type="spellEnd"/>
-      <w:r>
-        <w:t xml:space="preserve"> staat de “werkelijke” code. Wanneer men deze wil aanpassen, moet eerst een “kopie” gedownload worden. En wanneer men klaar is met bewerken kan deze terug naar de </w:t>
-      </w:r>
-      <w:proofErr w:type="spellStart"/>
-      <w:r>
-        <w:t>repository</w:t>
-      </w:r>
-      <w:proofErr w:type="spellEnd"/>
-      <w:r>
-        <w:t xml:space="preserve"> gestuurd worden. Eventuele</w:t>
-      </w:r>
-      <w:r>
-        <w:t xml:space="preserve"> “</w:t>
-      </w:r>
-      <w:proofErr w:type="spellStart"/>
-      <w:r>
-        <w:t>merge</w:t>
-      </w:r>
-      <w:proofErr w:type="spellEnd"/>
-      <w:r>
-        <w:t>”</w:t>
+      <w:r>
+        <w:t>samenvoegings</w:t>
       </w:r>
       <w:r>
         <w:t xml:space="preserve"> conflicten (</w:t>
@@ -497,7 +496,22 @@
         <w:t>Eventuele ontwerpen tijdens het project worden gemaakt volgens UML standaard. Dit aangezien het een welbekende ontwerpmanier is binnen de informatica. Het gebruik van een standaard in ontwerpen zorgt voor een eenduidige weergave. UML heeft daarbij alleen functi</w:t>
       </w:r>
       <w:r>
-        <w:t xml:space="preserve">onele details, alle details uit diagram hebben een functionele betekenis. Bij andere “vrije” ontwerpen ziet men vaak dat er kosmetische details worden toegevoegd, dit in de vorm van nietszeggende afbeeldingen (waar UML simpele maar duidelijke vierkantjes gebruikt). </w:t>
+        <w:t xml:space="preserve">onele details, alle details uit diagram hebben een functionele betekenis. Bij andere </w:t>
+      </w:r>
+      <w:r>
+        <w:t>vrije</w:t>
+      </w:r>
+      <w:r>
+        <w:t xml:space="preserve"> ontwerpen ziet men vaak dat er </w:t>
+      </w:r>
+      <w:r>
+        <w:t>c</w:t>
+      </w:r>
+      <w:r>
+        <w:t>osmetische details worden toegevoegd, dit in de vorm van nietszeggende afbeeldingen</w:t>
+      </w:r>
+      <w:r>
+        <w:t>.</w:t>
       </w:r>
     </w:p>
     <w:p>
@@ -514,50 +528,36 @@
         <w:t xml:space="preserve">Externe documentatie </w:t>
       </w:r>
       <w:r>
-        <w:t>wordt gedaan in “Word” bestanden, dit is een veelgebruikte standaard voor documenten met een rijke opmaak.</w:t>
-      </w:r>
-      <w:r>
-        <w:t xml:space="preserve"> Deze keuze is gemaakt omdat “Word” bestanden eenvoudig leesbaar zijn en beschikken over automatische nummering/inhoudsopgave met koppelingen.</w:t>
-      </w:r>
-    </w:p>
-    <w:p>
-      <w:r>
-        <w:t xml:space="preserve">Interne documentatie kan verwerkt worden op de </w:t>
-      </w:r>
-      <w:proofErr w:type="spellStart"/>
-      <w:r>
-        <w:t>wiki</w:t>
-      </w:r>
-      <w:proofErr w:type="spellEnd"/>
-      <w:r>
-        <w:t>. Hierdoor is een (uitgebreide) document-viewer niet meer nodig en kan de technische documentatie in een browser bekeken worden (bij de code zelf).’</w:t>
-      </w:r>
-    </w:p>
-    <w:p>
-      <w:r>
-        <w:t xml:space="preserve">De word bestanden worden wel opgeslagen op de </w:t>
-      </w:r>
-      <w:proofErr w:type="spellStart"/>
-      <w:r>
-        <w:t>repository</w:t>
-      </w:r>
-      <w:proofErr w:type="spellEnd"/>
-      <w:r>
-        <w:t>, waardoor deze ook voorzien is van versiebeheer en controle. Daarnaast zijn hierdoor de bestanden beschikbaar voor alle projectleden en “</w:t>
-      </w:r>
-      <w:proofErr w:type="spellStart"/>
-      <w:r>
-        <w:t>gebackupt</w:t>
-      </w:r>
-      <w:proofErr w:type="spellEnd"/>
-      <w:r>
-        <w:t>”.</w:t>
-      </w:r>
-      <w:r>
-        <w:tab/>
-      </w:r>
-      <w:r>
-        <w:tab/>
+        <w:t xml:space="preserve">wordt gedaan in </w:t>
+      </w:r>
+      <w:r>
+        <w:t>Word</w:t>
+      </w:r>
+      <w:r>
+        <w:t xml:space="preserve"> bestanden, dit is een veelgebruikte standaard voor documenten met een rijke opmaak.</w:t>
+      </w:r>
+      <w:r>
+        <w:t xml:space="preserve"> Deze keuze is gemaakt omdat </w:t>
+      </w:r>
+      <w:r>
+        <w:t>Word</w:t>
+      </w:r>
+      <w:r>
+        <w:t xml:space="preserve"> bestanden eenvoudig leesbaar zijn en beschikken over automatische nummering/inhoudsopgave met koppelingen.</w:t>
+      </w:r>
+    </w:p>
+    <w:p>
+      <w:r>
+        <w:t xml:space="preserve">De </w:t>
+      </w:r>
+      <w:r>
+        <w:t>bestanden worden ook</w:t>
+      </w:r>
+      <w:r>
+        <w:t xml:space="preserve"> opgeslagen op de repository, waardoor deze ook voorzien is van versiebeheer en controle. Daarnaast zijn hierdoor de bestanden beschik</w:t>
+      </w:r>
+      <w:r>
+        <w:t>baar voor alle projectleden en hebben zij een lokaal kopie.</w:t>
       </w:r>
     </w:p>
     <w:p>
@@ -570,7 +570,13 @@
     </w:p>
     <w:p>
       <w:r>
-        <w:t xml:space="preserve">Het testen in de Technische Informatica is een heel andere tak van sport als bij de “normale” Informatica. Geautomatiseerde tests zijn vrij moeilijk aangezien het de observatie van het eindsysteem vereist. De test zullen dus veelal worden uitgevoerd aan de hand van testcases, unit-tests zouden wel gebruikt kunnen worden om individuele functies te testen. </w:t>
+        <w:t xml:space="preserve">Het testen in de Technische Informatica </w:t>
+      </w:r>
+      <w:r>
+        <w:t>gaat vaak op een andere manier</w:t>
+      </w:r>
+      <w:r>
+        <w:t xml:space="preserve"> als bij de Informatica. Geautomatiseerde tests zijn vrij moeilijk aangezien het de observatie van het eindsysteem vereist. De test zullen dus veelal worden uitgevoerd aan de hand van testcases, unit-tests zouden wel gebruikt kunnen worden om individuele functies te testen. </w:t>
       </w:r>
     </w:p>
     <w:p>
@@ -582,11 +588,17 @@
       <w:pPr>
         <w:pStyle w:val="Kop2"/>
       </w:pPr>
-      <w:proofErr w:type="spellStart"/>
-      <w:r>
-        <w:t>Projectsafspraken</w:t>
-      </w:r>
-      <w:proofErr w:type="spellEnd"/>
+      <w:r>
+        <w:t>Project</w:t>
+      </w:r>
+      <w:r>
+        <w:t>afspraken</w:t>
+      </w:r>
+    </w:p>
+    <w:p>
+      <w:r>
+        <w:t>Om een goede omgang te kunnen garanderen zijn er projectafspraken gemaakt.</w:t>
+      </w:r>
     </w:p>
     <w:p/>
     <w:p>
@@ -612,7 +624,7 @@
         <w:pStyle w:val="Lijstalinea"/>
         <w:numPr>
           <w:ilvl w:val="0"/>
-          <w:numId w:val="7"/>
+          <w:numId w:val="11"/>
         </w:numPr>
       </w:pPr>
       <w:r>
@@ -624,7 +636,7 @@
         <w:pStyle w:val="Lijstalinea"/>
         <w:numPr>
           <w:ilvl w:val="0"/>
-          <w:numId w:val="7"/>
+          <w:numId w:val="11"/>
         </w:numPr>
       </w:pPr>
       <w:r>
@@ -636,7 +648,7 @@
         <w:pStyle w:val="Lijstalinea"/>
         <w:numPr>
           <w:ilvl w:val="0"/>
-          <w:numId w:val="7"/>
+          <w:numId w:val="11"/>
         </w:numPr>
       </w:pPr>
       <w:r>
@@ -648,7 +660,7 @@
         <w:pStyle w:val="Lijstalinea"/>
         <w:numPr>
           <w:ilvl w:val="0"/>
-          <w:numId w:val="7"/>
+          <w:numId w:val="11"/>
         </w:numPr>
       </w:pPr>
       <w:r>
@@ -660,7 +672,7 @@
         <w:pStyle w:val="Lijstalinea"/>
         <w:numPr>
           <w:ilvl w:val="0"/>
-          <w:numId w:val="7"/>
+          <w:numId w:val="11"/>
         </w:numPr>
       </w:pPr>
       <w:r>
@@ -717,7 +729,13 @@
         <w:pStyle w:val="Geenafstand"/>
       </w:pPr>
       <w:r>
-        <w:t>Maandag middag (na de les)</w:t>
+        <w:t>Maandag middag (</w:t>
+      </w:r>
+      <w:r>
+        <w:t>vanaf 12:00</w:t>
+      </w:r>
+      <w:r>
+        <w:t>)</w:t>
       </w:r>
     </w:p>
     <w:p>
@@ -733,7 +751,15 @@
         <w:pStyle w:val="Geenafstand"/>
       </w:pPr>
       <w:r>
-        <w:t>Donderdag ochtend (voor de les)</w:t>
+        <w:t>Donderdag ochtend (</w:t>
+      </w:r>
+      <w:r>
+        <w:t>tot 12:00</w:t>
+      </w:r>
+      <w:bookmarkStart w:id="0" w:name="_GoBack"/>
+      <w:bookmarkEnd w:id="0"/>
+      <w:r>
+        <w:t>)</w:t>
       </w:r>
     </w:p>
     <w:p>
@@ -741,7 +767,16 @@
         <w:pStyle w:val="Geenafstand"/>
       </w:pPr>
       <w:r>
-        <w:t>De pauzes worden in overleg met de rest van het groepje ingelast wanneer dit nodig is.</w:t>
+        <w:t>De pauzes worden in overleg met de rest van het groepje ingelast wanneer dit nodig is</w:t>
+      </w:r>
+      <w:r>
+        <w:t xml:space="preserve"> (1 uur per dag)</w:t>
+      </w:r>
+      <w:r>
+        <w:t>.</w:t>
+      </w:r>
+      <w:r>
+        <w:t xml:space="preserve"> </w:t>
       </w:r>
     </w:p>
     <w:p>
@@ -760,21 +795,19 @@
         <w:rPr>
           <w:b/>
         </w:rPr>
-        <w:t>Afwezigheid/</w:t>
-      </w:r>
-      <w:proofErr w:type="spellStart"/>
+        <w:t>Afwezigheid/te</w:t>
+      </w:r>
       <w:r>
         <w:rPr>
           <w:b/>
         </w:rPr>
-        <w:t>telaat</w:t>
-      </w:r>
-      <w:proofErr w:type="spellEnd"/>
+        <w:t xml:space="preserve"> </w:t>
+      </w:r>
       <w:r>
         <w:rPr>
           <w:b/>
         </w:rPr>
-        <w:t xml:space="preserve"> komen</w:t>
+        <w:t>laat komen</w:t>
       </w:r>
     </w:p>
     <w:p>
@@ -782,23 +815,19 @@
         <w:pStyle w:val="Geenafstand"/>
       </w:pPr>
       <w:r>
-        <w:t xml:space="preserve">Wanneer een </w:t>
-      </w:r>
-      <w:proofErr w:type="spellStart"/>
-      <w:r>
-        <w:t>projectlid</w:t>
-      </w:r>
-      <w:proofErr w:type="spellEnd"/>
-      <w:r>
-        <w:t xml:space="preserve"> niet aanwezig kan zijn tijdens een van de afgesproken datums dient hij dit minstens een week </w:t>
-      </w:r>
-      <w:proofErr w:type="spellStart"/>
-      <w:r>
-        <w:t>vantevoren</w:t>
-      </w:r>
-      <w:proofErr w:type="spellEnd"/>
-      <w:r>
-        <w:t xml:space="preserve"> te melden met een geldige reden.</w:t>
+        <w:t xml:space="preserve">Wanneer een projectlid niet aanwezig kan zijn tijdens een van de afgesproken datums dient hij dit minstens een </w:t>
+      </w:r>
+      <w:r>
+        <w:t>twee dagen</w:t>
+      </w:r>
+      <w:r>
+        <w:t xml:space="preserve"> van</w:t>
+      </w:r>
+      <w:r>
+        <w:t xml:space="preserve"> </w:t>
+      </w:r>
+      <w:r>
+        <w:t>tevoren te melden met een geldige reden.</w:t>
       </w:r>
     </w:p>
     <w:p>
@@ -806,15 +835,7 @@
         <w:pStyle w:val="Geenafstand"/>
       </w:pPr>
       <w:r>
-        <w:t xml:space="preserve">Een uitzondering hierop zijn </w:t>
-      </w:r>
-      <w:proofErr w:type="spellStart"/>
-      <w:r>
-        <w:t>onverziene</w:t>
-      </w:r>
-      <w:proofErr w:type="spellEnd"/>
-      <w:r>
-        <w:t xml:space="preserve"> omstandigheden.</w:t>
+        <w:t>Een uitzondering hierop zijn onverziene omstandigheden.</w:t>
       </w:r>
     </w:p>
     <w:p>
@@ -843,6 +864,232 @@
 <file path=word/numbering.xml><?xml version="1.0" encoding="utf-8"?>
 <w:numbering xmlns:wpc="http://schemas.microsoft.com/office/word/2010/wordprocessingCanvas" xmlns:mc="http://schemas.openxmlformats.org/markup-compatibility/2006" xmlns:o="urn:schemas-microsoft-com:office:office" xmlns:r="http://schemas.openxmlformats.org/officeDocument/2006/relationships" xmlns:m="http://schemas.openxmlformats.org/officeDocument/2006/math" xmlns:v="urn:schemas-microsoft-com:vml" xmlns:wp14="http://schemas.microsoft.com/office/word/2010/wordprocessingDrawing" xmlns:wp="http://schemas.openxmlformats.org/drawingml/2006/wordprocessingDrawing" xmlns:w10="urn:schemas-microsoft-com:office:word" xmlns:w="http://schemas.openxmlformats.org/wordprocessingml/2006/main" xmlns:w14="http://schemas.microsoft.com/office/word/2010/wordml" xmlns:wpg="http://schemas.microsoft.com/office/word/2010/wordprocessingGroup" xmlns:wpi="http://schemas.microsoft.com/office/word/2010/wordprocessingInk" xmlns:wne="http://schemas.microsoft.com/office/word/2006/wordml" xmlns:wps="http://schemas.microsoft.com/office/word/2010/wordprocessingShape" mc:Ignorable="w14 wp14">
   <w:abstractNum w:abstractNumId="0">
+    <w:nsid w:val="28336BF7"/>
+    <w:multiLevelType w:val="hybridMultilevel"/>
+    <w:tmpl w:val="91E0DB04"/>
+    <w:lvl w:ilvl="0" w:tplc="04130001">
+      <w:start w:val="1"/>
+      <w:numFmt w:val="bullet"/>
+      <w:lvlText w:val=""/>
+      <w:lvlJc w:val="left"/>
+      <w:pPr>
+        <w:ind w:left="720" w:hanging="360"/>
+      </w:pPr>
+      <w:rPr>
+        <w:rFonts w:ascii="Symbol" w:hAnsi="Symbol" w:hint="default"/>
+      </w:rPr>
+    </w:lvl>
+    <w:lvl w:ilvl="1" w:tplc="04130003" w:tentative="1">
+      <w:start w:val="1"/>
+      <w:numFmt w:val="bullet"/>
+      <w:lvlText w:val="o"/>
+      <w:lvlJc w:val="left"/>
+      <w:pPr>
+        <w:ind w:left="1440" w:hanging="360"/>
+      </w:pPr>
+      <w:rPr>
+        <w:rFonts w:ascii="Courier New" w:hAnsi="Courier New" w:cs="Courier New" w:hint="default"/>
+      </w:rPr>
+    </w:lvl>
+    <w:lvl w:ilvl="2" w:tplc="04130005" w:tentative="1">
+      <w:start w:val="1"/>
+      <w:numFmt w:val="bullet"/>
+      <w:lvlText w:val=""/>
+      <w:lvlJc w:val="left"/>
+      <w:pPr>
+        <w:ind w:left="2160" w:hanging="360"/>
+      </w:pPr>
+      <w:rPr>
+        <w:rFonts w:ascii="Wingdings" w:hAnsi="Wingdings" w:hint="default"/>
+      </w:rPr>
+    </w:lvl>
+    <w:lvl w:ilvl="3" w:tplc="04130001" w:tentative="1">
+      <w:start w:val="1"/>
+      <w:numFmt w:val="bullet"/>
+      <w:lvlText w:val=""/>
+      <w:lvlJc w:val="left"/>
+      <w:pPr>
+        <w:ind w:left="2880" w:hanging="360"/>
+      </w:pPr>
+      <w:rPr>
+        <w:rFonts w:ascii="Symbol" w:hAnsi="Symbol" w:hint="default"/>
+      </w:rPr>
+    </w:lvl>
+    <w:lvl w:ilvl="4" w:tplc="04130003" w:tentative="1">
+      <w:start w:val="1"/>
+      <w:numFmt w:val="bullet"/>
+      <w:lvlText w:val="o"/>
+      <w:lvlJc w:val="left"/>
+      <w:pPr>
+        <w:ind w:left="3600" w:hanging="360"/>
+      </w:pPr>
+      <w:rPr>
+        <w:rFonts w:ascii="Courier New" w:hAnsi="Courier New" w:cs="Courier New" w:hint="default"/>
+      </w:rPr>
+    </w:lvl>
+    <w:lvl w:ilvl="5" w:tplc="04130005" w:tentative="1">
+      <w:start w:val="1"/>
+      <w:numFmt w:val="bullet"/>
+      <w:lvlText w:val=""/>
+      <w:lvlJc w:val="left"/>
+      <w:pPr>
+        <w:ind w:left="4320" w:hanging="360"/>
+      </w:pPr>
+      <w:rPr>
+        <w:rFonts w:ascii="Wingdings" w:hAnsi="Wingdings" w:hint="default"/>
+      </w:rPr>
+    </w:lvl>
+    <w:lvl w:ilvl="6" w:tplc="04130001" w:tentative="1">
+      <w:start w:val="1"/>
+      <w:numFmt w:val="bullet"/>
+      <w:lvlText w:val=""/>
+      <w:lvlJc w:val="left"/>
+      <w:pPr>
+        <w:ind w:left="5040" w:hanging="360"/>
+      </w:pPr>
+      <w:rPr>
+        <w:rFonts w:ascii="Symbol" w:hAnsi="Symbol" w:hint="default"/>
+      </w:rPr>
+    </w:lvl>
+    <w:lvl w:ilvl="7" w:tplc="04130003" w:tentative="1">
+      <w:start w:val="1"/>
+      <w:numFmt w:val="bullet"/>
+      <w:lvlText w:val="o"/>
+      <w:lvlJc w:val="left"/>
+      <w:pPr>
+        <w:ind w:left="5760" w:hanging="360"/>
+      </w:pPr>
+      <w:rPr>
+        <w:rFonts w:ascii="Courier New" w:hAnsi="Courier New" w:cs="Courier New" w:hint="default"/>
+      </w:rPr>
+    </w:lvl>
+    <w:lvl w:ilvl="8" w:tplc="04130005" w:tentative="1">
+      <w:start w:val="1"/>
+      <w:numFmt w:val="bullet"/>
+      <w:lvlText w:val=""/>
+      <w:lvlJc w:val="left"/>
+      <w:pPr>
+        <w:ind w:left="6480" w:hanging="360"/>
+      </w:pPr>
+      <w:rPr>
+        <w:rFonts w:ascii="Wingdings" w:hAnsi="Wingdings" w:hint="default"/>
+      </w:rPr>
+    </w:lvl>
+  </w:abstractNum>
+  <w:abstractNum w:abstractNumId="1">
+    <w:nsid w:val="32B17C69"/>
+    <w:multiLevelType w:val="hybridMultilevel"/>
+    <w:tmpl w:val="FFD8A366"/>
+    <w:lvl w:ilvl="0" w:tplc="04130001">
+      <w:start w:val="1"/>
+      <w:numFmt w:val="bullet"/>
+      <w:lvlText w:val=""/>
+      <w:lvlJc w:val="left"/>
+      <w:pPr>
+        <w:ind w:left="720" w:hanging="360"/>
+      </w:pPr>
+      <w:rPr>
+        <w:rFonts w:ascii="Symbol" w:hAnsi="Symbol" w:hint="default"/>
+      </w:rPr>
+    </w:lvl>
+    <w:lvl w:ilvl="1" w:tplc="04130003" w:tentative="1">
+      <w:start w:val="1"/>
+      <w:numFmt w:val="bullet"/>
+      <w:lvlText w:val="o"/>
+      <w:lvlJc w:val="left"/>
+      <w:pPr>
+        <w:ind w:left="1440" w:hanging="360"/>
+      </w:pPr>
+      <w:rPr>
+        <w:rFonts w:ascii="Courier New" w:hAnsi="Courier New" w:cs="Courier New" w:hint="default"/>
+      </w:rPr>
+    </w:lvl>
+    <w:lvl w:ilvl="2" w:tplc="04130005" w:tentative="1">
+      <w:start w:val="1"/>
+      <w:numFmt w:val="bullet"/>
+      <w:lvlText w:val=""/>
+      <w:lvlJc w:val="left"/>
+      <w:pPr>
+        <w:ind w:left="2160" w:hanging="360"/>
+      </w:pPr>
+      <w:rPr>
+        <w:rFonts w:ascii="Wingdings" w:hAnsi="Wingdings" w:hint="default"/>
+      </w:rPr>
+    </w:lvl>
+    <w:lvl w:ilvl="3" w:tplc="04130001" w:tentative="1">
+      <w:start w:val="1"/>
+      <w:numFmt w:val="bullet"/>
+      <w:lvlText w:val=""/>
+      <w:lvlJc w:val="left"/>
+      <w:pPr>
+        <w:ind w:left="2880" w:hanging="360"/>
+      </w:pPr>
+      <w:rPr>
+        <w:rFonts w:ascii="Symbol" w:hAnsi="Symbol" w:hint="default"/>
+      </w:rPr>
+    </w:lvl>
+    <w:lvl w:ilvl="4" w:tplc="04130003" w:tentative="1">
+      <w:start w:val="1"/>
+      <w:numFmt w:val="bullet"/>
+      <w:lvlText w:val="o"/>
+      <w:lvlJc w:val="left"/>
+      <w:pPr>
+        <w:ind w:left="3600" w:hanging="360"/>
+      </w:pPr>
+      <w:rPr>
+        <w:rFonts w:ascii="Courier New" w:hAnsi="Courier New" w:cs="Courier New" w:hint="default"/>
+      </w:rPr>
+    </w:lvl>
+    <w:lvl w:ilvl="5" w:tplc="04130005" w:tentative="1">
+      <w:start w:val="1"/>
+      <w:numFmt w:val="bullet"/>
+      <w:lvlText w:val=""/>
+      <w:lvlJc w:val="left"/>
+      <w:pPr>
+        <w:ind w:left="4320" w:hanging="360"/>
+      </w:pPr>
+      <w:rPr>
+        <w:rFonts w:ascii="Wingdings" w:hAnsi="Wingdings" w:hint="default"/>
+      </w:rPr>
+    </w:lvl>
+    <w:lvl w:ilvl="6" w:tplc="04130001" w:tentative="1">
+      <w:start w:val="1"/>
+      <w:numFmt w:val="bullet"/>
+      <w:lvlText w:val=""/>
+      <w:lvlJc w:val="left"/>
+      <w:pPr>
+        <w:ind w:left="5040" w:hanging="360"/>
+      </w:pPr>
+      <w:rPr>
+        <w:rFonts w:ascii="Symbol" w:hAnsi="Symbol" w:hint="default"/>
+      </w:rPr>
+    </w:lvl>
+    <w:lvl w:ilvl="7" w:tplc="04130003" w:tentative="1">
+      <w:start w:val="1"/>
+      <w:numFmt w:val="bullet"/>
+      <w:lvlText w:val="o"/>
+      <w:lvlJc w:val="left"/>
+      <w:pPr>
+        <w:ind w:left="5760" w:hanging="360"/>
+      </w:pPr>
+      <w:rPr>
+        <w:rFonts w:ascii="Courier New" w:hAnsi="Courier New" w:cs="Courier New" w:hint="default"/>
+      </w:rPr>
+    </w:lvl>
+    <w:lvl w:ilvl="8" w:tplc="04130005" w:tentative="1">
+      <w:start w:val="1"/>
+      <w:numFmt w:val="bullet"/>
+      <w:lvlText w:val=""/>
+      <w:lvlJc w:val="left"/>
+      <w:pPr>
+        <w:ind w:left="6480" w:hanging="360"/>
+      </w:pPr>
+      <w:rPr>
+        <w:rFonts w:ascii="Wingdings" w:hAnsi="Wingdings" w:hint="default"/>
+      </w:rPr>
+    </w:lvl>
+  </w:abstractNum>
+  <w:abstractNum w:abstractNumId="2">
     <w:nsid w:val="370D28AF"/>
     <w:multiLevelType w:val="multilevel"/>
     <w:tmpl w:val="04130025"/>
@@ -937,7 +1184,7 @@
       </w:pPr>
     </w:lvl>
   </w:abstractNum>
-  <w:abstractNum w:abstractNumId="1">
+  <w:abstractNum w:abstractNumId="3">
     <w:nsid w:val="3C6F31AC"/>
     <w:multiLevelType w:val="hybridMultilevel"/>
     <w:tmpl w:val="C7D26982"/>
@@ -1049,7 +1296,7 @@
       </w:rPr>
     </w:lvl>
   </w:abstractNum>
-  <w:abstractNum w:abstractNumId="2">
+  <w:abstractNum w:abstractNumId="4">
     <w:nsid w:val="460D1D39"/>
     <w:multiLevelType w:val="hybridMultilevel"/>
     <w:tmpl w:val="E070C15E"/>
@@ -1162,7 +1409,7 @@
       </w:rPr>
     </w:lvl>
   </w:abstractNum>
-  <w:abstractNum w:abstractNumId="3">
+  <w:abstractNum w:abstractNumId="5">
     <w:nsid w:val="4C2E52A8"/>
     <w:multiLevelType w:val="hybridMultilevel"/>
     <w:tmpl w:val="81AAEDAC"/>
@@ -1248,7 +1495,7 @@
       </w:pPr>
     </w:lvl>
   </w:abstractNum>
-  <w:abstractNum w:abstractNumId="4">
+  <w:abstractNum w:abstractNumId="6">
     <w:nsid w:val="55FE3878"/>
     <w:multiLevelType w:val="hybridMultilevel"/>
     <w:tmpl w:val="0B7CDB72"/>
@@ -1334,7 +1581,120 @@
       </w:pPr>
     </w:lvl>
   </w:abstractNum>
-  <w:abstractNum w:abstractNumId="5">
+  <w:abstractNum w:abstractNumId="7">
+    <w:nsid w:val="75BC044E"/>
+    <w:multiLevelType w:val="hybridMultilevel"/>
+    <w:tmpl w:val="C04A86BE"/>
+    <w:lvl w:ilvl="0" w:tplc="04130001">
+      <w:start w:val="1"/>
+      <w:numFmt w:val="bullet"/>
+      <w:lvlText w:val=""/>
+      <w:lvlJc w:val="left"/>
+      <w:pPr>
+        <w:ind w:left="1080" w:hanging="360"/>
+      </w:pPr>
+      <w:rPr>
+        <w:rFonts w:ascii="Symbol" w:hAnsi="Symbol" w:hint="default"/>
+      </w:rPr>
+    </w:lvl>
+    <w:lvl w:ilvl="1" w:tplc="04130003" w:tentative="1">
+      <w:start w:val="1"/>
+      <w:numFmt w:val="bullet"/>
+      <w:lvlText w:val="o"/>
+      <w:lvlJc w:val="left"/>
+      <w:pPr>
+        <w:ind w:left="1800" w:hanging="360"/>
+      </w:pPr>
+      <w:rPr>
+        <w:rFonts w:ascii="Courier New" w:hAnsi="Courier New" w:cs="Courier New" w:hint="default"/>
+      </w:rPr>
+    </w:lvl>
+    <w:lvl w:ilvl="2" w:tplc="04130005" w:tentative="1">
+      <w:start w:val="1"/>
+      <w:numFmt w:val="bullet"/>
+      <w:lvlText w:val=""/>
+      <w:lvlJc w:val="left"/>
+      <w:pPr>
+        <w:ind w:left="2520" w:hanging="360"/>
+      </w:pPr>
+      <w:rPr>
+        <w:rFonts w:ascii="Wingdings" w:hAnsi="Wingdings" w:hint="default"/>
+      </w:rPr>
+    </w:lvl>
+    <w:lvl w:ilvl="3" w:tplc="04130001" w:tentative="1">
+      <w:start w:val="1"/>
+      <w:numFmt w:val="bullet"/>
+      <w:lvlText w:val=""/>
+      <w:lvlJc w:val="left"/>
+      <w:pPr>
+        <w:ind w:left="3240" w:hanging="360"/>
+      </w:pPr>
+      <w:rPr>
+        <w:rFonts w:ascii="Symbol" w:hAnsi="Symbol" w:hint="default"/>
+      </w:rPr>
+    </w:lvl>
+    <w:lvl w:ilvl="4" w:tplc="04130003" w:tentative="1">
+      <w:start w:val="1"/>
+      <w:numFmt w:val="bullet"/>
+      <w:lvlText w:val="o"/>
+      <w:lvlJc w:val="left"/>
+      <w:pPr>
+        <w:ind w:left="3960" w:hanging="360"/>
+      </w:pPr>
+      <w:rPr>
+        <w:rFonts w:ascii="Courier New" w:hAnsi="Courier New" w:cs="Courier New" w:hint="default"/>
+      </w:rPr>
+    </w:lvl>
+    <w:lvl w:ilvl="5" w:tplc="04130005" w:tentative="1">
+      <w:start w:val="1"/>
+      <w:numFmt w:val="bullet"/>
+      <w:lvlText w:val=""/>
+      <w:lvlJc w:val="left"/>
+      <w:pPr>
+        <w:ind w:left="4680" w:hanging="360"/>
+      </w:pPr>
+      <w:rPr>
+        <w:rFonts w:ascii="Wingdings" w:hAnsi="Wingdings" w:hint="default"/>
+      </w:rPr>
+    </w:lvl>
+    <w:lvl w:ilvl="6" w:tplc="04130001" w:tentative="1">
+      <w:start w:val="1"/>
+      <w:numFmt w:val="bullet"/>
+      <w:lvlText w:val=""/>
+      <w:lvlJc w:val="left"/>
+      <w:pPr>
+        <w:ind w:left="5400" w:hanging="360"/>
+      </w:pPr>
+      <w:rPr>
+        <w:rFonts w:ascii="Symbol" w:hAnsi="Symbol" w:hint="default"/>
+      </w:rPr>
+    </w:lvl>
+    <w:lvl w:ilvl="7" w:tplc="04130003" w:tentative="1">
+      <w:start w:val="1"/>
+      <w:numFmt w:val="bullet"/>
+      <w:lvlText w:val="o"/>
+      <w:lvlJc w:val="left"/>
+      <w:pPr>
+        <w:ind w:left="6120" w:hanging="360"/>
+      </w:pPr>
+      <w:rPr>
+        <w:rFonts w:ascii="Courier New" w:hAnsi="Courier New" w:cs="Courier New" w:hint="default"/>
+      </w:rPr>
+    </w:lvl>
+    <w:lvl w:ilvl="8" w:tplc="04130005" w:tentative="1">
+      <w:start w:val="1"/>
+      <w:numFmt w:val="bullet"/>
+      <w:lvlText w:val=""/>
+      <w:lvlJc w:val="left"/>
+      <w:pPr>
+        <w:ind w:left="6840" w:hanging="360"/>
+      </w:pPr>
+      <w:rPr>
+        <w:rFonts w:ascii="Wingdings" w:hAnsi="Wingdings" w:hint="default"/>
+      </w:rPr>
+    </w:lvl>
+  </w:abstractNum>
+  <w:abstractNum w:abstractNumId="8">
     <w:nsid w:val="7E030A08"/>
     <w:multiLevelType w:val="hybridMultilevel"/>
     <w:tmpl w:val="5F46910A"/>
@@ -1447,19 +1807,19 @@
     </w:lvl>
   </w:abstractNum>
   <w:num w:numId="1">
-    <w:abstractNumId w:val="4"/>
+    <w:abstractNumId w:val="6"/>
   </w:num>
   <w:num w:numId="2">
-    <w:abstractNumId w:val="5"/>
+    <w:abstractNumId w:val="8"/>
   </w:num>
   <w:num w:numId="3">
-    <w:abstractNumId w:val="5"/>
+    <w:abstractNumId w:val="8"/>
   </w:num>
   <w:num w:numId="4">
-    <w:abstractNumId w:val="0"/>
+    <w:abstractNumId w:val="2"/>
   </w:num>
   <w:num w:numId="5">
-    <w:abstractNumId w:val="3"/>
+    <w:abstractNumId w:val="5"/>
     <w:lvlOverride w:ilvl="0">
       <w:startOverride w:val="1"/>
     </w:lvlOverride>
@@ -1489,10 +1849,22 @@
     </w:lvlOverride>
   </w:num>
   <w:num w:numId="6">
-    <w:abstractNumId w:val="1"/>
+    <w:abstractNumId w:val="3"/>
   </w:num>
   <w:num w:numId="7">
-    <w:abstractNumId w:val="2"/>
+    <w:abstractNumId w:val="4"/>
+  </w:num>
+  <w:num w:numId="8">
+    <w:abstractNumId w:val="5"/>
+  </w:num>
+  <w:num w:numId="9">
+    <w:abstractNumId w:val="0"/>
+  </w:num>
+  <w:num w:numId="10">
+    <w:abstractNumId w:val="7"/>
+  </w:num>
+  <w:num w:numId="11">
+    <w:abstractNumId w:val="1"/>
   </w:num>
 </w:numbering>
 </file>

</xml_diff>